<commit_message>
date changed by shakeel and new date added
Please enter the commit message for your changes. Lines starting
</commit_message>
<xml_diff>
--- a/ref.docx
+++ b/ref.docx
@@ -2,24 +2,10 @@
 <file path=word/document.xml><?xml version="1.0" encoding="utf-8"?>
 <w:document xmlns:wpc="http://schemas.microsoft.com/office/word/2010/wordprocessingCanvas" xmlns:mc="http://schemas.openxmlformats.org/markup-compatibility/2006" xmlns:o="urn:schemas-microsoft-com:office:office" xmlns:r="http://schemas.openxmlformats.org/officeDocument/2006/relationships" xmlns:m="http://schemas.openxmlformats.org/officeDocument/2006/math" xmlns:v="urn:schemas-microsoft-com:vml" xmlns:wp14="http://schemas.microsoft.com/office/word/2010/wordprocessingDrawing" xmlns:wp="http://schemas.openxmlformats.org/drawingml/2006/wordprocessingDrawing" xmlns:w10="urn:schemas-microsoft-com:office:word" xmlns:w="http://schemas.openxmlformats.org/wordprocessingml/2006/main" xmlns:w14="http://schemas.microsoft.com/office/word/2010/wordml" xmlns:wpg="http://schemas.microsoft.com/office/word/2010/wordprocessingGroup" xmlns:wpi="http://schemas.microsoft.com/office/word/2010/wordprocessingInk" xmlns:wne="http://schemas.microsoft.com/office/word/2006/wordml" xmlns:wps="http://schemas.microsoft.com/office/word/2010/wordprocessingShape" mc:Ignorable="w14 wp14">
   <w:body>
-    <w:p/>
     <w:p>
       <w:pPr>
         <w:pStyle w:val="Heading1"/>
       </w:pPr>
-    </w:p>
-    <w:p>
-      <w:pPr>
-        <w:pStyle w:val="Heading1"/>
-      </w:pPr>
-    </w:p>
-    <w:p>
-      <w:pPr>
-        <w:pStyle w:val="Heading1"/>
-      </w:pPr>
-      <w:r>
-        <w:t>TO WHOM IT MAY CONCERN</w:t>
-      </w:r>
     </w:p>
     <w:p/>
     <w:p/>
@@ -30,7 +16,7 @@
       </w:r>
       <w:r>
         <w:tab/>
-        <w:t>19</w:t>
+        <w:t>27</w:t>
       </w:r>
       <w:r>
         <w:rPr>
@@ -39,7 +25,12 @@
         <w:t>th</w:t>
       </w:r>
       <w:r>
-        <w:t xml:space="preserve"> May 2017</w:t>
+        <w:t xml:space="preserve"> July</w:t>
+      </w:r>
+      <w:bookmarkStart w:id="0" w:name="_GoBack"/>
+      <w:bookmarkEnd w:id="0"/>
+      <w:r>
+        <w:t xml:space="preserve"> 2017</w:t>
       </w:r>
     </w:p>
     <w:p/>
@@ -271,10 +262,7 @@
         <w:t>UNITED KINGDOM</w:t>
       </w:r>
     </w:p>
-    <w:p>
-      <w:bookmarkStart w:id="0" w:name="_GoBack"/>
-      <w:bookmarkEnd w:id="0"/>
-    </w:p>
+    <w:p/>
     <w:sectPr>
       <w:pgSz w:w="11906" w:h="16838"/>
       <w:pgMar w:top="170" w:right="57" w:bottom="170" w:left="113" w:header="709" w:footer="709" w:gutter="0"/>

</xml_diff>

<commit_message>
Chaned the Name and Address to is added
</commit_message>
<xml_diff>
--- a/ref.docx
+++ b/ref.docx
@@ -7,42 +7,46 @@
         <w:pStyle w:val="Heading1"/>
       </w:pPr>
     </w:p>
+    <w:p>
+      <w:r>
+        <w:t>To : Barclays Bank Plc</w:t>
+      </w:r>
+      <w:bookmarkStart w:id="0" w:name="_GoBack"/>
+      <w:bookmarkEnd w:id="0"/>
+    </w:p>
+    <w:p/>
+    <w:p/>
+    <w:p>
+      <w:r>
+        <w:t>Date:</w:t>
+      </w:r>
+      <w:r>
+        <w:tab/>
+        <w:t>27</w:t>
+      </w:r>
+      <w:r>
+        <w:rPr>
+          <w:vertAlign w:val="superscript"/>
+        </w:rPr>
+        <w:t>th</w:t>
+      </w:r>
+      <w:r>
+        <w:t xml:space="preserve"> July</w:t>
+      </w:r>
+      <w:r>
+        <w:t xml:space="preserve"> 2017</w:t>
+      </w:r>
+    </w:p>
     <w:p/>
     <w:p/>
     <w:p/>
     <w:p>
       <w:r>
-        <w:t>Date:</w:t>
-      </w:r>
-      <w:r>
-        <w:tab/>
-        <w:t>27</w:t>
-      </w:r>
-      <w:r>
-        <w:rPr>
-          <w:vertAlign w:val="superscript"/>
-        </w:rPr>
-        <w:t>th</w:t>
-      </w:r>
-      <w:r>
-        <w:t xml:space="preserve"> July</w:t>
-      </w:r>
-      <w:bookmarkStart w:id="0" w:name="_GoBack"/>
-      <w:bookmarkEnd w:id="0"/>
-      <w:r>
-        <w:t xml:space="preserve"> 2017</w:t>
+        <w:t>Dear Sir/Madam,</w:t>
       </w:r>
     </w:p>
     <w:p/>
     <w:p/>
-    <w:p/>
-    <w:p>
-      <w:r>
-        <w:t>Dear Sir/Madam,</w:t>
-      </w:r>
-    </w:p>
-    <w:p/>
-    <w:p/>
     <w:p>
       <w:pPr>
         <w:jc w:val="both"/>
@@ -116,13 +120,31 @@
           <w:bCs/>
         </w:rPr>
       </w:pPr>
-      <w:r>
-        <w:rPr>
-          <w:b/>
-          <w:bCs/>
-        </w:rPr>
-        <w:t>Syed Fahad Naqvi</w:t>
-      </w:r>
+      <w:proofErr w:type="spellStart"/>
+      <w:r>
+        <w:rPr>
+          <w:b/>
+          <w:bCs/>
+        </w:rPr>
+        <w:t>Musharaf</w:t>
+      </w:r>
+      <w:proofErr w:type="spellEnd"/>
+      <w:r>
+        <w:rPr>
+          <w:b/>
+          <w:bCs/>
+        </w:rPr>
+        <w:t xml:space="preserve"> </w:t>
+      </w:r>
+      <w:proofErr w:type="spellStart"/>
+      <w:r>
+        <w:rPr>
+          <w:b/>
+          <w:bCs/>
+        </w:rPr>
+        <w:t>naqvi</w:t>
+      </w:r>
+      <w:proofErr w:type="spellEnd"/>
     </w:p>
     <w:p>
       <w:pPr>

</xml_diff>